<commit_message>
Added pml files (raw uml text)
</commit_message>
<xml_diff>
--- a/Payment Flows/Legacy Card/Legacy Hosted Merchant Card Payment - Google Proposal.docx
+++ b/Payment Flows/Legacy Card/Legacy Hosted Merchant Card Payment - Google Proposal.docx
@@ -202,9 +202,6 @@
       </w:r>
       <w:r>
         <w:t xml:space="preserve"> (Google Proposal)</w:t>
-      </w:r>
-      <w:r>
-        <w:t xml:space="preserve"> with 3DS</w:t>
       </w:r>
     </w:p>
     <w:p>
@@ -476,10 +473,10 @@
           <w:lang w:eastAsia="en-GB"/>
         </w:rPr>
         <w:drawing>
-          <wp:inline distT="0" distB="0" distL="0" distR="0" wp14:anchorId="3A7CB7DE" wp14:editId="5D506E99">
+          <wp:inline distT="0" distB="0" distL="0" distR="0" wp14:anchorId="08DDE6B4" wp14:editId="17D0D945">
             <wp:extent cx="5731510" cy="2735977"/>
             <wp:effectExtent l="0" t="0" r="2540" b="7620"/>
-            <wp:docPr id="2" name="Picture 2" descr="Generated by PlantUML"/>
+            <wp:docPr id="1" name="Picture 1" descr="Generated by PlantUML"/>
             <wp:cNvGraphicFramePr>
               <a:graphicFrameLocks xmlns:a="http://schemas.openxmlformats.org/drawingml/2006/main"/>
             </wp:cNvGraphicFramePr>
@@ -487,7 +484,7 @@
               <a:graphicData uri="http://schemas.openxmlformats.org/drawingml/2006/picture">
                 <pic:pic xmlns:pic="http://schemas.openxmlformats.org/drawingml/2006/picture">
                   <pic:nvPicPr>
-                    <pic:cNvPr id="2" name=""/>
+                    <pic:cNvPr id="1" name=""/>
                     <pic:cNvPicPr/>
                   </pic:nvPicPr>
                   <pic:blipFill>

</xml_diff>